<commit_message>
correct RTL and outputfile
</commit_message>
<xml_diff>
--- a/translated_document_arabic.docx
+++ b/translated_document_arabic.docx
@@ -6,19 +6,21 @@
       <w:pPr>
         <w:pStyle w:val="Normal"/>
         <w:rPr/>
+        <w:bidi/>
       </w:pPr>
       <w:r>
         <w:rPr>
           <w:b/>
           <w:bCs/>
         </w:rPr>
-        <w:t>[DOCUMENT TITLE: STATEMENT OF WORK]</w:t>
+        <w:t>[عنوان المستند: بيان العمل]</w:t>
       </w:r>
     </w:p>
     <w:p>
       <w:pPr>
         <w:pStyle w:val="Normal"/>
         <w:rPr/>
+        <w:bidi/>
       </w:pPr>
       <w:r>
         <w:rPr/>
@@ -78,17 +80,18 @@
       <w:pPr>
         <w:pStyle w:val="Normal"/>
         <w:rPr/>
+        <w:bidi/>
       </w:pPr>
       <w:r>
         <w:rPr>
           <w:b/>
           <w:bCs/>
         </w:rPr>
-        <w:t>Project:</w:t>
-      </w:r>
-      <w:r>
-        <w:rPr/>
-        <w:t xml:space="preserve"> Autonomous Crypto Journalist Agent</w:t>
+        <w:t>المشروع:</w:t>
+      </w:r>
+      <w:r>
+        <w:rPr/>
+        <w:t xml:space="preserve">وكيل صحفي مستقل للعملات المشفرة</w:t>
         <w:br/>
       </w:r>
       <w:r>
@@ -96,11 +99,11 @@
           <w:b/>
           <w:bCs/>
         </w:rPr>
-        <w:t>Version:</w:t>
-      </w:r>
-      <w:r>
-        <w:rPr/>
-        <w:t xml:space="preserve"> 1.0</w:t>
+        <w:t>الإصدار:</w:t>
+      </w:r>
+      <w:r>
+        <w:rPr/>
+        <w:t xml:space="preserve">1.0</w:t>
         <w:br/>
       </w:r>
       <w:r>
@@ -108,11 +111,11 @@
           <w:b/>
           <w:bCs/>
         </w:rPr>
-        <w:t>Date:</w:t>
-      </w:r>
-      <w:r>
-        <w:rPr/>
-        <w:t xml:space="preserve"> [Insert Date]</w:t>
+        <w:t>التاريخ:</w:t>
+      </w:r>
+      <w:r>
+        <w:rPr/>
+        <w:t xml:space="preserve">[أدخل التاريخ]</w:t>
         <w:br/>
       </w:r>
       <w:r>
@@ -120,17 +123,18 @@
           <w:b/>
           <w:bCs/>
         </w:rPr>
-        <w:t>Author:</w:t>
-      </w:r>
-      <w:r>
-        <w:rPr/>
-        <w:t xml:space="preserve"> [Your Name / Company]</w:t>
+        <w:t>المؤلف:</w:t>
+      </w:r>
+      <w:r>
+        <w:rPr/>
+        <w:t xml:space="preserve">[اسمك / شركتك]</w:t>
       </w:r>
     </w:p>
     <w:p>
       <w:pPr>
         <w:pStyle w:val="Normal"/>
         <w:rPr/>
+        <w:bidi/>
       </w:pPr>
       <w:r>
         <w:rPr/>
@@ -193,51 +197,54 @@
           <w:b/>
           <w:bCs/>
         </w:rPr>
+        <w:bidi/>
       </w:pPr>
       <w:r>
         <w:rPr>
           <w:b/>
           <w:bCs/>
         </w:rPr>
-        <w:t>1. Project Overview</w:t>
+        <w:t>1. نظرة عامة على المشروع</w:t>
       </w:r>
     </w:p>
     <w:p>
       <w:pPr>
         <w:pStyle w:val="Normal"/>
         <w:rPr/>
-      </w:pPr>
-      <w:r>
-        <w:rPr/>
-        <w:t xml:space="preserve">We aim to build an </w:t>
+        <w:bidi/>
+      </w:pPr>
+      <w:r>
+        <w:rPr/>
+        <w:t xml:space="preserve">نهدف إلى بناء</w:t>
       </w:r>
       <w:r>
         <w:rPr>
           <w:b/>
           <w:bCs/>
         </w:rPr>
-        <w:t>autonomous crypto journalist</w:t>
-      </w:r>
-      <w:r>
-        <w:rPr/>
-        <w:t xml:space="preserve"> that gathers real-time information from various blockchain/crypto sources, objectively reports on it across social platforms, and eventually integrates crypto payment functionality. By splitting the project into </w:t>
+        <w:t>صحفي مستقل في مجال العملات المشفرة</w:t>
+      </w:r>
+      <w:r>
+        <w:rPr/>
+        <w:t xml:space="preserve">يجمع المعلومات في الوقت الفعلي من مختلف مصادر البلوك تشين/العملات المشفرة، ويبلغ عنها بموضوعية عبر المنصات الاجتماعية، ويدمج في النهاية وظائف الدفع بالعملات المشفرة. بتقسيم المشروع إلى</w:t>
       </w:r>
       <w:r>
         <w:rPr>
           <w:b/>
           <w:bCs/>
         </w:rPr>
-        <w:t>two phases</w:t>
-      </w:r>
-      <w:r>
-        <w:rPr/>
-        <w:t>, we can establish a strong, journalistic agent first (Phase 1) and then expand to include wallet-based transactions (Phase 2).</w:t>
+        <w:t>على مرحلتين</w:t>
+      </w:r>
+      <w:r>
+        <w:rPr/>
+        <w:t>، يمكننا إنشاء وكيل صحفي قوي أولاً (المرحلة 1) ثم التوسع ليشمل المعاملات القائمة على المحفظة (المرحلة 2).</w:t>
       </w:r>
     </w:p>
     <w:p>
       <w:pPr>
         <w:pStyle w:val="Normal"/>
         <w:rPr/>
+        <w:bidi/>
       </w:pPr>
       <w:r>
         <w:rPr/>
@@ -300,13 +307,14 @@
           <w:b/>
           <w:bCs/>
         </w:rPr>
+        <w:bidi/>
       </w:pPr>
       <w:r>
         <w:rPr>
           <w:b/>
           <w:bCs/>
         </w:rPr>
-        <w:t>2. Scope of Work &amp; Phases</w:t>
+        <w:t>2. نطاق العمل والمراحل</w:t>
       </w:r>
     </w:p>
     <w:p>
@@ -316,13 +324,14 @@
           <w:b/>
           <w:bCs/>
         </w:rPr>
+        <w:bidi/>
       </w:pPr>
       <w:r>
         <w:rPr>
           <w:b/>
           <w:bCs/>
         </w:rPr>
-        <w:t>Phase 1: Core Journalist Agent</w:t>
+        <w:t>المرحلة 1: وكيل صحفي أساسي</w:t>
       </w:r>
     </w:p>
     <w:p>
@@ -333,13 +342,14 @@
           <w:numId w:val="1"/>
         </w:numPr>
         <w:rPr/>
+        <w:bidi/>
       </w:pPr>
       <w:r>
         <w:rPr>
           <w:b/>
           <w:bCs/>
         </w:rPr>
-        <w:t>Data Collection Layer</w:t>
+        <w:t>طبقة جمع البيانات</w:t>
       </w:r>
     </w:p>
     <w:p>
@@ -350,17 +360,18 @@
           <w:numId w:val="1"/>
         </w:numPr>
         <w:rPr/>
+        <w:bidi/>
       </w:pPr>
       <w:r>
         <w:rPr>
           <w:b/>
           <w:bCs/>
         </w:rPr>
-        <w:t>Goal:</w:t>
-      </w:r>
-      <w:r>
-        <w:rPr/>
-        <w:t xml:space="preserve"> Implement web crawlers or API connectors to gather news, market updates, and real-time content from leading crypto news outlets (CoinDesk, Cointelegraph, Decrypt, etc.) and daily or weekly newsletters. </w:t>
+        <w:t>الهدف:</w:t>
+      </w:r>
+      <w:r>
+        <w:rPr/>
+        <w:t xml:space="preserve">قم بتنفيذ برامج الزحف إلى الويب أو موصلات واجهة برمجة التطبيقات لجمع الأخبار وتحديثات السوق والمحتوى في الوقت الفعلي من المنافذ الإخبارية الرائدة في مجال العملات المشفرة (CoinDesk و Cointelegraph و Decrypt وما إلى ذلك) والنشرات الإخبارية اليومية أو الأسبوعية.</w:t>
       </w:r>
     </w:p>
     <w:p>
@@ -371,13 +382,14 @@
           <w:numId w:val="1"/>
         </w:numPr>
         <w:rPr/>
+        <w:bidi/>
       </w:pPr>
       <w:r>
         <w:rPr>
           <w:b/>
           <w:bCs/>
         </w:rPr>
-        <w:t>Activities:</w:t>
+        <w:t>الأنشطة:</w:t>
       </w:r>
     </w:p>
     <w:p>
@@ -388,10 +400,11 @@
           <w:numId w:val="1"/>
         </w:numPr>
         <w:rPr/>
-      </w:pPr>
-      <w:r>
-        <w:rPr/>
-        <w:t>Set up scraping framework (e.g., Scrapy, Playwright, Puppeteer) or official APIs where provided.</w:t>
+        <w:bidi/>
+      </w:pPr>
+      <w:r>
+        <w:rPr/>
+        <w:t>قم بإعداد إطار عمل الكشط (على سبيل المثال، الخردة، الكاتب المسرحي، محرك الدمى) أو واجهات برمجة التطبيقات الرسمية عند توفيرها.</w:t>
       </w:r>
     </w:p>
     <w:p>
@@ -402,10 +415,11 @@
           <w:numId w:val="1"/>
         </w:numPr>
         <w:rPr/>
-      </w:pPr>
-      <w:r>
-        <w:rPr/>
-        <w:t>Store essential article data (headlines, timestamps, authors, links) in a database for reference.</w:t>
+        <w:bidi/>
+      </w:pPr>
+      <w:r>
+        <w:rPr/>
+        <w:t>تخزين بيانات المقالة الأساسية (العناوين الرئيسية، والطوابع الزمنية، والمؤلفين، والروابط) في قاعدة بيانات للرجوع إليها.</w:t>
       </w:r>
     </w:p>
     <w:p>
@@ -416,6 +430,7 @@
           <w:b/>
           <w:bCs/>
         </w:rPr>
+        <w:bidi/>
       </w:pPr>
       <w:r>
         <w:rPr/>

</xml_diff>